<commit_message>
Criando Caso de Uso - Solicitar Cotações
</commit_message>
<xml_diff>
--- a/documentos/casos-de-usos/013 - Caso de Uso - Responder Cotações.docx
+++ b/documentos/casos-de-usos/013 - Caso de Uso - Responder Cotações.docx
@@ -1648,7 +1648,7 @@
           <w:rPr>
             <w:rStyle w:val="Hyperlink"/>
           </w:rPr>
-          <w:t>https://github.com/rrs-sistema/projeto-tcc-faca-a-festa/blob/main/documentos/casos-de-usos/013.1%20-%20Caso%20de%20Uso%20-%20Responder%20Cota%C3%A7%C3%B5es%20-%20Diagrama%20-%20Sequencia.pdf</w:t>
+          <w:t>Caso de Uso - Responder Cotações - Diagrama - Sequencia</w:t>
         </w:r>
       </w:hyperlink>
     </w:p>
@@ -1713,7 +1713,6 @@
           <w:szCs w:val="24"/>
           <w:lang w:eastAsia="pt-BR"/>
         </w:rPr>
-        <w:lastRenderedPageBreak/>
         <w:t>I</w:t>
       </w:r>
       <w:r>
@@ -1759,12 +1758,19 @@
           <w:rPr>
             <w:rStyle w:val="Hyperlink"/>
           </w:rPr>
-          <w:t>Caso de Uso - Responder Cotações - Diagrama - Atividade</w:t>
+          <w:t>Caso de Uso - Responder Cotaç</w:t>
+        </w:r>
+        <w:bookmarkStart w:id="0" w:name="_GoBack"/>
+        <w:bookmarkEnd w:id="0"/>
+        <w:r>
+          <w:rPr>
+            <w:rStyle w:val="Hyperlink"/>
+          </w:rPr>
+          <w:t>ões - Diagrama - Atividade</w:t>
         </w:r>
       </w:hyperlink>
     </w:p>
     <w:p>
-      <w:bookmarkStart w:id="0" w:name="_GoBack"/>
       <w:r>
         <w:drawing>
           <wp:inline distT="0" distB="0" distL="0" distR="0" wp14:anchorId="71915A81" wp14:editId="704A06B1">
@@ -1802,7 +1808,6 @@
           </wp:inline>
         </w:drawing>
       </w:r>
-      <w:bookmarkEnd w:id="0"/>
     </w:p>
     <w:p/>
     <w:p>
@@ -1822,7 +1827,6 @@
           <w:szCs w:val="24"/>
           <w:lang w:eastAsia="pt-BR"/>
         </w:rPr>
-        <w:lastRenderedPageBreak/>
         <w:t xml:space="preserve">Códigos dos diagramas: </w:t>
       </w:r>
     </w:p>
@@ -1842,6 +1846,7 @@
           <w:szCs w:val="24"/>
           <w:lang w:eastAsia="pt-BR"/>
         </w:rPr>
+        <w:lastRenderedPageBreak/>
         <w:t>001</w:t>
       </w:r>
       <w:r>
@@ -7788,7 +7793,6 @@
           <w:szCs w:val="21"/>
           <w:lang w:eastAsia="pt-BR"/>
         </w:rPr>
-        <w:lastRenderedPageBreak/>
         <w:t xml:space="preserve">    </w:t>
       </w:r>
       <w:proofErr w:type="spellStart"/>
@@ -7839,6 +7843,7 @@
           <w:szCs w:val="21"/>
           <w:lang w:eastAsia="pt-BR"/>
         </w:rPr>
+        <w:lastRenderedPageBreak/>
         <w:t xml:space="preserve">    </w:t>
       </w:r>
       <w:r>
@@ -10465,7 +10470,6 @@
           <w:szCs w:val="24"/>
           <w:lang w:eastAsia="pt-BR"/>
         </w:rPr>
-        <w:lastRenderedPageBreak/>
         <w:t>002</w:t>
       </w:r>
       <w:r>
@@ -10508,6 +10512,7 @@
           <w:szCs w:val="21"/>
           <w:lang w:eastAsia="pt-BR"/>
         </w:rPr>
+        <w:lastRenderedPageBreak/>
         <w:t>flowchart</w:t>
       </w:r>
       <w:proofErr w:type="gramEnd"/>
@@ -16675,7 +16680,7 @@
 </file>
 
 <file path=customXml/itemProps1.xml><?xml version="1.0" encoding="utf-8"?>
-<ds:datastoreItem xmlns:ds="http://schemas.openxmlformats.org/officeDocument/2006/customXml" ds:itemID="{AF029E09-A9FA-4358-B83D-DDA9F49E4448}">
+<ds:datastoreItem xmlns:ds="http://schemas.openxmlformats.org/officeDocument/2006/customXml" ds:itemID="{8CFB0189-B055-404B-8F8A-3AD1B7A39335}">
   <ds:schemaRefs>
     <ds:schemaRef ds:uri="http://schemas.openxmlformats.org/officeDocument/2006/bibliography"/>
   </ds:schemaRefs>

</xml_diff>